<commit_message>
Added explanation on the appendix folder to the ProjectDocumentation file
</commit_message>
<xml_diff>
--- a/Image Correction For Color Blind/Docs/Project Documentation.docx
+++ b/Image Correction For Color Blind/Docs/Project Documentation.docx
@@ -102,7 +102,7 @@
                     </pic:cNvPicPr>
                   </pic:nvPicPr>
                   <pic:blipFill>
-                    <a:blip r:embed="rId8" cstate="print">
+                    <a:blip r:embed="rId9" cstate="print">
                       <a:extLst>
                         <a:ext uri="{28A0092B-C50C-407E-A947-70E740481C1C}">
                           <a14:useLocalDpi xmlns:a14="http://schemas.microsoft.com/office/drawing/2010/main" val="0"/>
@@ -707,7 +707,7 @@
       <w:r>
         <w:t>site (</w:t>
       </w:r>
-      <w:hyperlink r:id="rId9" w:history="1">
+      <w:hyperlink r:id="rId10" w:history="1">
         <w:r>
           <w:rPr>
             <w:rStyle w:val="Hyperlink"/>
@@ -886,15 +886,7 @@
         </w:rPr>
       </w:pPr>
       <w:r>
-        <w:t>This software will simulate what color blind people will see in an RGB image and correct (</w:t>
-      </w:r>
-      <w:proofErr w:type="spellStart"/>
-      <w:r>
-        <w:t>Daltonize</w:t>
-      </w:r>
-      <w:proofErr w:type="spellEnd"/>
-      <w:r>
-        <w:t xml:space="preserve">) </w:t>
+        <w:t xml:space="preserve">This software will simulate what color blind people will see in an RGB image and correct (Daltonize) </w:t>
       </w:r>
       <w:r>
         <w:t>t</w:t>
@@ -937,6 +929,8 @@
       <w:pPr>
         <w:pStyle w:val="Heading3"/>
       </w:pPr>
+      <w:bookmarkStart w:id="1" w:name="_LMS_Based_Simulation"/>
+      <w:bookmarkEnd w:id="1"/>
       <w:r>
         <w:t>LMS Based Simul</w:t>
       </w:r>
@@ -1114,7 +1108,7 @@
           <w:noProof/>
         </w:rPr>
         <w:drawing>
-          <wp:anchor distT="0" distB="0" distL="114300" distR="114300" simplePos="0" relativeHeight="251659264" behindDoc="0" locked="0" layoutInCell="1" allowOverlap="1" wp14:anchorId="7877D62D" wp14:editId="28606A58">
+          <wp:anchor distT="0" distB="0" distL="114300" distR="114300" simplePos="0" relativeHeight="251659264" behindDoc="0" locked="0" layoutInCell="1" allowOverlap="1" wp14:anchorId="333FE648" wp14:editId="35723152">
             <wp:simplePos x="0" y="0"/>
             <wp:positionH relativeFrom="column">
               <wp:posOffset>885190</wp:posOffset>
@@ -1137,7 +1131,7 @@
                     </pic:cNvPicPr>
                   </pic:nvPicPr>
                   <pic:blipFill>
-                    <a:blip r:embed="rId10" cstate="print">
+                    <a:blip r:embed="rId11" cstate="print">
                       <a:extLst>
                         <a:ext uri="{28A0092B-C50C-407E-A947-70E740481C1C}">
                           <a14:useLocalDpi xmlns:a14="http://schemas.microsoft.com/office/drawing/2010/main" val="0"/>
@@ -2452,7 +2446,8 @@
       <w:pPr>
         <w:pStyle w:val="Heading3"/>
       </w:pPr>
-      <w:proofErr w:type="spellStart"/>
+      <w:bookmarkStart w:id="2" w:name="_Daltonize"/>
+      <w:bookmarkEnd w:id="2"/>
       <w:r>
         <w:lastRenderedPageBreak/>
         <w:t>D</w:t>
@@ -2460,7 +2455,6 @@
       <w:r>
         <w:t>altonize</w:t>
       </w:r>
-      <w:proofErr w:type="spellEnd"/>
       <w:r>
         <w:t xml:space="preserve"> </w:t>
       </w:r>
@@ -2632,9 +2626,9 @@
             <o:lock v:ext="edit" aspectratio="t"/>
           </v:shapetype>
           <v:shape id="_x0000_i1025" type="#_x0000_t75" style="width:63.95pt;height:55.9pt" o:ole="">
-            <v:imagedata r:id="rId11" o:title=""/>
+            <v:imagedata r:id="rId12" o:title=""/>
           </v:shape>
-          <o:OLEObject Type="Embed" ProgID="Equation.DSMT4" ShapeID="_x0000_i1025" DrawAspect="Content" ObjectID="_1433435162" r:id="rId12"/>
+          <o:OLEObject Type="Embed" ProgID="Equation.DSMT4" ShapeID="_x0000_i1025" DrawAspect="Content" ObjectID="_1433437758" r:id="rId13"/>
         </w:object>
       </w:r>
       <w:r>
@@ -2657,9 +2651,9 @@
         </w:rPr>
         <w:object w:dxaOrig="1280" w:dyaOrig="1120">
           <v:shape id="_x0000_i1026" type="#_x0000_t75" style="width:63.95pt;height:55.9pt" o:ole="">
-            <v:imagedata r:id="rId13" o:title=""/>
+            <v:imagedata r:id="rId14" o:title=""/>
           </v:shape>
-          <o:OLEObject Type="Embed" ProgID="Equation.DSMT4" ShapeID="_x0000_i1026" DrawAspect="Content" ObjectID="_1433435163" r:id="rId14"/>
+          <o:OLEObject Type="Embed" ProgID="Equation.DSMT4" ShapeID="_x0000_i1026" DrawAspect="Content" ObjectID="_1433437759" r:id="rId15"/>
         </w:object>
       </w:r>
       <w:proofErr w:type="spellStart"/>
@@ -2682,9 +2676,9 @@
         </w:rPr>
         <w:object w:dxaOrig="1460" w:dyaOrig="1120">
           <v:shape id="_x0000_i1027" type="#_x0000_t75" style="width:73.05pt;height:55.9pt" o:ole="">
-            <v:imagedata r:id="rId15" o:title=""/>
+            <v:imagedata r:id="rId16" o:title=""/>
           </v:shape>
-          <o:OLEObject Type="Embed" ProgID="Equation.DSMT4" ShapeID="_x0000_i1027" DrawAspect="Content" ObjectID="_1433435164" r:id="rId16"/>
+          <o:OLEObject Type="Embed" ProgID="Equation.DSMT4" ShapeID="_x0000_i1027" DrawAspect="Content" ObjectID="_1433437760" r:id="rId17"/>
         </w:object>
       </w:r>
     </w:p>
@@ -2926,21 +2920,7 @@
           <w:rStyle w:val="SubtleReference"/>
         </w:rPr>
         <w:lastRenderedPageBreak/>
-        <w:t xml:space="preserve">The improved </w:t>
-      </w:r>
-      <w:proofErr w:type="spellStart"/>
-      <w:r>
-        <w:rPr>
-          <w:rStyle w:val="SubtleReference"/>
-        </w:rPr>
-        <w:t>Daltonize</w:t>
-      </w:r>
-      <w:proofErr w:type="spellEnd"/>
-      <w:r>
-        <w:rPr>
-          <w:rStyle w:val="SubtleReference"/>
-        </w:rPr>
-        <w:t xml:space="preserve"> </w:t>
+        <w:t xml:space="preserve">The improved Daltonize </w:t>
       </w:r>
       <w:r>
         <w:rPr>
@@ -3844,13 +3824,8 @@
         <w:bidi w:val="0"/>
         <w:ind w:left="1800"/>
       </w:pPr>
-      <w:proofErr w:type="spellStart"/>
-      <w:r>
-        <w:t>Daltonize</w:t>
-      </w:r>
-      <w:proofErr w:type="spellEnd"/>
-      <w:r>
-        <w:t xml:space="preserve"> Colors that </w:t>
+      <w:r>
+        <w:t xml:space="preserve">Daltonize Colors that </w:t>
       </w:r>
       <w:r>
         <w:t>color-deficient viewer</w:t>
@@ -4078,7 +4053,7 @@
           <w:noProof/>
         </w:rPr>
         <w:drawing>
-          <wp:anchor distT="0" distB="0" distL="114300" distR="114300" simplePos="0" relativeHeight="251660288" behindDoc="1" locked="0" layoutInCell="1" allowOverlap="1" wp14:anchorId="15DC7E53" wp14:editId="46E6ED26">
+          <wp:anchor distT="0" distB="0" distL="114300" distR="114300" simplePos="0" relativeHeight="251660288" behindDoc="1" locked="0" layoutInCell="1" allowOverlap="1" wp14:anchorId="78DAF678" wp14:editId="032E5814">
             <wp:simplePos x="0" y="0"/>
             <wp:positionH relativeFrom="column">
               <wp:posOffset>132715</wp:posOffset>
@@ -4101,7 +4076,7 @@
                     <pic:cNvPicPr/>
                   </pic:nvPicPr>
                   <pic:blipFill>
-                    <a:blip r:embed="rId17" cstate="print"/>
+                    <a:blip r:embed="rId18" cstate="print"/>
                     <a:stretch>
                       <a:fillRect/>
                     </a:stretch>
@@ -4232,7 +4207,7 @@
           <w:szCs w:val="48"/>
         </w:rPr>
         <w:drawing>
-          <wp:anchor distT="0" distB="0" distL="114300" distR="114300" simplePos="0" relativeHeight="251661312" behindDoc="1" locked="0" layoutInCell="1" allowOverlap="1" wp14:anchorId="2424B115" wp14:editId="2EAA4A26">
+          <wp:anchor distT="0" distB="0" distL="114300" distR="114300" simplePos="0" relativeHeight="251661312" behindDoc="1" locked="0" layoutInCell="1" allowOverlap="1" wp14:anchorId="23F59BC2" wp14:editId="20652691">
             <wp:simplePos x="0" y="0"/>
             <wp:positionH relativeFrom="column">
               <wp:posOffset>169850</wp:posOffset>
@@ -4255,7 +4230,7 @@
                     <pic:cNvPicPr/>
                   </pic:nvPicPr>
                   <pic:blipFill>
-                    <a:blip r:embed="rId18" cstate="print"/>
+                    <a:blip r:embed="rId19" cstate="print"/>
                     <a:stretch>
                       <a:fillRect/>
                     </a:stretch>
@@ -4373,7 +4348,7 @@
         </w:rPr>
         <w:lastRenderedPageBreak/>
         <w:drawing>
-          <wp:anchor distT="0" distB="0" distL="114300" distR="114300" simplePos="0" relativeHeight="251662336" behindDoc="1" locked="0" layoutInCell="1" allowOverlap="1" wp14:anchorId="55EB4D46" wp14:editId="3F005C7B">
+          <wp:anchor distT="0" distB="0" distL="114300" distR="114300" simplePos="0" relativeHeight="251662336" behindDoc="1" locked="0" layoutInCell="1" allowOverlap="1" wp14:anchorId="63853EEC" wp14:editId="09CBD10F">
             <wp:simplePos x="0" y="0"/>
             <wp:positionH relativeFrom="column">
               <wp:posOffset>-201625</wp:posOffset>
@@ -4396,7 +4371,7 @@
                     <pic:cNvPicPr/>
                   </pic:nvPicPr>
                   <pic:blipFill>
-                    <a:blip r:embed="rId19" cstate="print"/>
+                    <a:blip r:embed="rId20" cstate="print"/>
                     <a:stretch>
                       <a:fillRect/>
                     </a:stretch>
@@ -4529,7 +4504,7 @@
           <w:rtl/>
         </w:rPr>
         <w:drawing>
-          <wp:anchor distT="0" distB="0" distL="114300" distR="114300" simplePos="0" relativeHeight="251663360" behindDoc="1" locked="0" layoutInCell="1" allowOverlap="1" wp14:anchorId="0BE8C3A9" wp14:editId="7BA6F039">
+          <wp:anchor distT="0" distB="0" distL="114300" distR="114300" simplePos="0" relativeHeight="251663360" behindDoc="1" locked="0" layoutInCell="1" allowOverlap="1" wp14:anchorId="6B1FE072" wp14:editId="40F277DD">
             <wp:simplePos x="0" y="0"/>
             <wp:positionH relativeFrom="column">
               <wp:posOffset>-983615</wp:posOffset>
@@ -4552,7 +4527,7 @@
                     <pic:cNvPicPr/>
                   </pic:nvPicPr>
                   <pic:blipFill>
-                    <a:blip r:embed="rId20" cstate="print"/>
+                    <a:blip r:embed="rId21" cstate="print"/>
                     <a:stretch>
                       <a:fillRect/>
                     </a:stretch>
@@ -4761,10 +4736,12 @@
       <w:pPr>
         <w:bidi w:val="0"/>
       </w:pPr>
+      <w:bookmarkStart w:id="3" w:name="_GoBack"/>
       <w:r>
         <w:t>This code is divided into couple of folders:</w:t>
       </w:r>
     </w:p>
+    <w:bookmarkEnd w:id="3"/>
     <w:p>
       <w:pPr>
         <w:pStyle w:val="ListParagraph"/>
@@ -4775,94 +4752,12 @@
         <w:bidi w:val="0"/>
       </w:pPr>
       <w:r>
-        <w:t>Color Blind simulation - implements the "LMS Based Simulation algorithm" which described in the project documentation file.</w:t>
-      </w:r>
-    </w:p>
-    <w:p>
-      <w:pPr>
-        <w:pStyle w:val="ListParagraph"/>
-        <w:numPr>
-          <w:ilvl w:val="0"/>
-          <w:numId w:val="22"/>
-        </w:numPr>
-        <w:bidi w:val="0"/>
-      </w:pPr>
-      <w:proofErr w:type="spellStart"/>
-      <w:r>
-        <w:t>Daltonize</w:t>
-      </w:r>
-      <w:proofErr w:type="spellEnd"/>
-      <w:r>
-        <w:t xml:space="preserve"> - implements the chosen "</w:t>
-      </w:r>
-      <w:proofErr w:type="spellStart"/>
-      <w:r>
-        <w:t>Daltonize</w:t>
-      </w:r>
-      <w:proofErr w:type="spellEnd"/>
-      <w:r>
-        <w:t>" algorithm which described in the project documentation file.</w:t>
-      </w:r>
-    </w:p>
-    <w:p>
-      <w:pPr>
-        <w:pStyle w:val="ListParagraph"/>
-        <w:numPr>
-          <w:ilvl w:val="0"/>
-          <w:numId w:val="22"/>
-        </w:numPr>
-        <w:bidi w:val="0"/>
-      </w:pPr>
-      <w:proofErr w:type="spellStart"/>
-      <w:r>
-        <w:t>Misc</w:t>
-      </w:r>
-      <w:proofErr w:type="spellEnd"/>
-      <w:r>
-        <w:t xml:space="preserve"> - A service functions which supports the previous algorithms.</w:t>
-      </w:r>
-    </w:p>
-    <w:p>
-      <w:pPr>
-        <w:pStyle w:val="ListParagraph"/>
-        <w:numPr>
-          <w:ilvl w:val="0"/>
-          <w:numId w:val="22"/>
-        </w:numPr>
-        <w:bidi w:val="0"/>
-      </w:pPr>
-      <w:r>
-        <w:t>The main folder - Holds the graphical user interface for this project and a demo script.</w:t>
-      </w:r>
-    </w:p>
-    <w:p>
-      <w:pPr>
-        <w:bidi w:val="0"/>
-        <w:rPr>
-          <w:rtl/>
-        </w:rPr>
-      </w:pPr>
-      <w:r>
-        <w:t>For documentation and function</w:t>
-      </w:r>
-      <w:r>
-        <w:t xml:space="preserve"> guides for folders </w:t>
-      </w:r>
-      <w:proofErr w:type="gramStart"/>
-      <w:r>
-        <w:t>1 ,</w:t>
-      </w:r>
-      <w:proofErr w:type="gramEnd"/>
-      <w:r>
-        <w:t xml:space="preserve"> 2 </w:t>
-      </w:r>
-      <w:r>
-        <w:t xml:space="preserve">and 3, please see the </w:t>
-      </w:r>
-      <w:r>
-        <w:t>"</w:t>
-      </w:r>
-      <w:hyperlink w:anchor="_Chosen_Algorithms" w:history="1">
+        <w:t xml:space="preserve">Color Blind simulation - implements the "LMS Based Simulation algorithm" which described in </w:t>
+      </w:r>
+      <w:r>
+        <w:t>the "</w:t>
+      </w:r>
+      <w:hyperlink w:anchor="_LMS_Based_Simulation" w:history="1">
         <w:r>
           <w:rPr>
             <w:rStyle w:val="Hyperlink"/>
@@ -4874,7 +4769,135 @@
         <w:t>" section</w:t>
       </w:r>
       <w:r>
-        <w:t xml:space="preserve"> and the readme file in each</w:t>
+        <w:t>.</w:t>
+      </w:r>
+    </w:p>
+    <w:p>
+      <w:pPr>
+        <w:pStyle w:val="ListParagraph"/>
+        <w:numPr>
+          <w:ilvl w:val="0"/>
+          <w:numId w:val="22"/>
+        </w:numPr>
+        <w:bidi w:val="0"/>
+      </w:pPr>
+      <w:r>
+        <w:t xml:space="preserve">Daltonize - implements the chosen "Daltonize" algorithm which described in the </w:t>
+      </w:r>
+      <w:r>
+        <w:t>"</w:t>
+      </w:r>
+      <w:hyperlink w:anchor="_Daltonize" w:history="1">
+        <w:r>
+          <w:rPr>
+            <w:rStyle w:val="Hyperlink"/>
+          </w:rPr>
+          <w:t>Chosen Algorithms</w:t>
+        </w:r>
+      </w:hyperlink>
+      <w:r>
+        <w:t>" section</w:t>
+      </w:r>
+      <w:r>
+        <w:t>.</w:t>
+      </w:r>
+    </w:p>
+    <w:p>
+      <w:pPr>
+        <w:pStyle w:val="ListParagraph"/>
+        <w:numPr>
+          <w:ilvl w:val="0"/>
+          <w:numId w:val="22"/>
+        </w:numPr>
+        <w:bidi w:val="0"/>
+      </w:pPr>
+      <w:proofErr w:type="spellStart"/>
+      <w:r>
+        <w:t>Misc</w:t>
+      </w:r>
+      <w:proofErr w:type="spellEnd"/>
+      <w:r>
+        <w:t xml:space="preserve"> - A service functions which supports the previous algorithms.</w:t>
+      </w:r>
+    </w:p>
+    <w:p>
+      <w:pPr>
+        <w:pStyle w:val="ListParagraph"/>
+        <w:numPr>
+          <w:ilvl w:val="0"/>
+          <w:numId w:val="22"/>
+        </w:numPr>
+        <w:bidi w:val="0"/>
+      </w:pPr>
+      <w:r>
+        <w:t>The main folder - Holds the graphical user interface for this project and a demo script.</w:t>
+      </w:r>
+    </w:p>
+    <w:p>
+      <w:pPr>
+        <w:pStyle w:val="ListParagraph"/>
+        <w:numPr>
+          <w:ilvl w:val="0"/>
+          <w:numId w:val="22"/>
+        </w:numPr>
+        <w:bidi w:val="0"/>
+      </w:pPr>
+      <w:r>
+        <w:t>Appendix - Holds the implementatio</w:t>
+      </w:r>
+      <w:r>
+        <w:t>n</w:t>
+      </w:r>
+      <w:r>
+        <w:t xml:space="preserve"> to the "xyz Based Simulation algorithm" which described in </w:t>
+      </w:r>
+      <w:r>
+        <w:t>the "</w:t>
+      </w:r>
+      <w:hyperlink w:anchor="_CIE_xy_color" w:history="1">
+        <w:r>
+          <w:rPr>
+            <w:rStyle w:val="Hyperlink"/>
+          </w:rPr>
+          <w:t>Appendix</w:t>
+        </w:r>
+      </w:hyperlink>
+      <w:r>
+        <w:t>" section</w:t>
+      </w:r>
+      <w:r>
+        <w:t>.</w:t>
+      </w:r>
+    </w:p>
+    <w:p>
+      <w:pPr>
+        <w:bidi w:val="0"/>
+        <w:rPr>
+          <w:rtl/>
+        </w:rPr>
+      </w:pPr>
+      <w:r>
+        <w:t>For function</w:t>
+      </w:r>
+      <w:r>
+        <w:t xml:space="preserve"> guides for folders </w:t>
+      </w:r>
+      <w:proofErr w:type="gramStart"/>
+      <w:r>
+        <w:t>1 ,</w:t>
+      </w:r>
+      <w:proofErr w:type="gramEnd"/>
+      <w:r>
+        <w:t xml:space="preserve"> 2,</w:t>
+      </w:r>
+      <w:r>
+        <w:t xml:space="preserve"> 3</w:t>
+      </w:r>
+      <w:r>
+        <w:t xml:space="preserve">  and 5</w:t>
+      </w:r>
+      <w:r>
+        <w:t>, please see the readme file in each</w:t>
       </w:r>
       <w:r>
         <w:t xml:space="preserve"> code</w:t>
@@ -5178,13 +5201,8 @@
         </w:numPr>
         <w:bidi w:val="0"/>
       </w:pPr>
-      <w:proofErr w:type="spellStart"/>
-      <w:r>
-        <w:t>Daltonize</w:t>
-      </w:r>
-      <w:proofErr w:type="spellEnd"/>
-      <w:r>
-        <w:t xml:space="preserve"> image for </w:t>
+      <w:r>
+        <w:t xml:space="preserve">Daltonize image for </w:t>
       </w:r>
       <w:proofErr w:type="spellStart"/>
       <w:proofErr w:type="gramStart"/>
@@ -5801,8 +5819,6 @@
       <w:pPr>
         <w:bidi w:val="0"/>
       </w:pPr>
-      <w:bookmarkStart w:id="1" w:name="_GoBack"/>
-      <w:bookmarkEnd w:id="1"/>
       <w:r>
         <w:t xml:space="preserve"> ! A normal user should only use the first output parameter, ignor</w:t>
       </w:r>
@@ -5818,8 +5834,8 @@
           <w:rtl/>
         </w:rPr>
       </w:pPr>
-      <w:bookmarkStart w:id="2" w:name="_Graphical_user_interface"/>
-      <w:bookmarkEnd w:id="2"/>
+      <w:bookmarkStart w:id="4" w:name="_Graphical_user_interface"/>
+      <w:bookmarkEnd w:id="4"/>
       <w:r>
         <w:lastRenderedPageBreak/>
         <w:t>Graphical user interface guide</w:t>
@@ -5848,7 +5864,7 @@
         <w:pict>
           <v:group id="Group 15" o:spid="_x0000_s1026" style="position:absolute;left:0;text-align:left;margin-left:-46.75pt;margin-top:20.7pt;width:518.6pt;height:614.5pt;z-index:251665408" coordsize="65862,78041" o:gfxdata="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">
             <v:shape id="Picture 8" o:spid="_x0000_s1027" type="#_x0000_t75" style="position:absolute;top:508;width:65722;height:77533;visibility:visible;mso-wrap-style:square" o:gfxdata="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">
-              <v:imagedata r:id="rId21" o:title="2"/>
+              <v:imagedata r:id="rId22" o:title="2"/>
             </v:shape>
             <v:shapetype id="_x0000_t202" coordsize="21600,21600" o:spt="202" path="m,l,21600r21600,l21600,xe">
               <v:stroke joinstyle="miter"/>
@@ -6536,23 +6552,13 @@
                       <w:szCs w:val="22"/>
                     </w:rPr>
                   </w:pPr>
-                  <w:proofErr w:type="spellStart"/>
                   <w:r>
                     <w:rPr>
                       <w:rFonts w:ascii="Andalus" w:hAnsi="Andalus" w:cs="Andalus"/>
                       <w:sz w:val="22"/>
                       <w:szCs w:val="22"/>
                     </w:rPr>
-                    <w:t>Daltonize</w:t>
-                  </w:r>
-                  <w:proofErr w:type="spellEnd"/>
-                  <w:r>
-                    <w:rPr>
-                      <w:rFonts w:ascii="Andalus" w:hAnsi="Andalus" w:cs="Andalus"/>
-                      <w:sz w:val="22"/>
-                      <w:szCs w:val="22"/>
-                    </w:rPr>
-                    <w:t xml:space="preserve"> mode - fix image for color blind.</w:t>
+                    <w:t>Daltonize mode - fix image for color blind.</w:t>
                   </w:r>
                 </w:p>
                 <w:p>
@@ -6627,25 +6633,7 @@
                       <w:sz w:val="22"/>
                       <w:szCs w:val="22"/>
                     </w:rPr>
-                    <w:t xml:space="preserve">In </w:t>
-                  </w:r>
-                  <w:proofErr w:type="spellStart"/>
-                  <w:r>
-                    <w:rPr>
-                      <w:rFonts w:ascii="Andalus" w:hAnsi="Andalus" w:cs="Andalus"/>
-                      <w:sz w:val="22"/>
-                      <w:szCs w:val="22"/>
-                    </w:rPr>
-                    <w:t>Daltonize</w:t>
-                  </w:r>
-                  <w:proofErr w:type="spellEnd"/>
-                  <w:r>
-                    <w:rPr>
-                      <w:rFonts w:ascii="Andalus" w:hAnsi="Andalus" w:cs="Andalus"/>
-                      <w:sz w:val="22"/>
-                      <w:szCs w:val="22"/>
-                    </w:rPr>
-                    <w:t xml:space="preserve"> mode - start </w:t>
+                    <w:t xml:space="preserve">In Daltonize mode - start </w:t>
                   </w:r>
                   <w:proofErr w:type="spellStart"/>
                   <w:r>
@@ -6854,25 +6842,7 @@
                       <w:sz w:val="22"/>
                       <w:szCs w:val="22"/>
                     </w:rPr>
-                    <w:t xml:space="preserve">In </w:t>
-                  </w:r>
-                  <w:proofErr w:type="spellStart"/>
-                  <w:r>
-                    <w:rPr>
-                      <w:rFonts w:ascii="Andalus" w:hAnsi="Andalus" w:cs="Andalus"/>
-                      <w:sz w:val="22"/>
-                      <w:szCs w:val="22"/>
-                    </w:rPr>
-                    <w:t>Daltonize</w:t>
-                  </w:r>
-                  <w:proofErr w:type="spellEnd"/>
-                  <w:r>
-                    <w:rPr>
-                      <w:rFonts w:ascii="Andalus" w:hAnsi="Andalus" w:cs="Andalus"/>
-                      <w:sz w:val="22"/>
-                      <w:szCs w:val="22"/>
-                    </w:rPr>
-                    <w:t xml:space="preserve"> mode - simulate image through </w:t>
+                    <w:t xml:space="preserve">In Daltonize mode - simulate image through </w:t>
                   </w:r>
                   <w:proofErr w:type="spellStart"/>
                   <w:r>
@@ -7039,25 +7009,7 @@
                       <w:sz w:val="22"/>
                       <w:szCs w:val="22"/>
                     </w:rPr>
-                    <w:t xml:space="preserve">In </w:t>
-                  </w:r>
-                  <w:proofErr w:type="spellStart"/>
-                  <w:r>
-                    <w:rPr>
-                      <w:rFonts w:ascii="Andalus" w:hAnsi="Andalus" w:cs="Andalus"/>
-                      <w:sz w:val="22"/>
-                      <w:szCs w:val="22"/>
-                    </w:rPr>
-                    <w:t>Daltonize</w:t>
-                  </w:r>
-                  <w:proofErr w:type="spellEnd"/>
-                  <w:r>
-                    <w:rPr>
-                      <w:rFonts w:ascii="Andalus" w:hAnsi="Andalus" w:cs="Andalus"/>
-                      <w:sz w:val="22"/>
-                      <w:szCs w:val="22"/>
-                    </w:rPr>
-                    <w:t xml:space="preserve"> mode - </w:t>
+                    <w:t xml:space="preserve">In Daltonize mode - </w:t>
                   </w:r>
                   <w:proofErr w:type="spellStart"/>
                   <w:r>
@@ -7214,25 +7166,7 @@
                       <w:sz w:val="22"/>
                       <w:szCs w:val="22"/>
                     </w:rPr>
-                    <w:t xml:space="preserve">In </w:t>
-                  </w:r>
-                  <w:proofErr w:type="spellStart"/>
-                  <w:r>
-                    <w:rPr>
-                      <w:rFonts w:ascii="Andalus" w:hAnsi="Andalus" w:cs="Andalus"/>
-                      <w:sz w:val="22"/>
-                      <w:szCs w:val="22"/>
-                    </w:rPr>
-                    <w:t>Daltonize</w:t>
-                  </w:r>
-                  <w:proofErr w:type="spellEnd"/>
-                  <w:r>
-                    <w:rPr>
-                      <w:rFonts w:ascii="Andalus" w:hAnsi="Andalus" w:cs="Andalus"/>
-                      <w:sz w:val="22"/>
-                      <w:szCs w:val="22"/>
-                    </w:rPr>
-                    <w:t xml:space="preserve"> mode - simulate </w:t>
+                    <w:t xml:space="preserve">In Daltonize mode - simulate </w:t>
                   </w:r>
                   <w:proofErr w:type="spellStart"/>
                   <w:r>
@@ -7528,25 +7462,7 @@
                       <w:sz w:val="22"/>
                       <w:szCs w:val="22"/>
                     </w:rPr>
-                    <w:t xml:space="preserve">In </w:t>
-                  </w:r>
-                  <w:proofErr w:type="spellStart"/>
-                  <w:r>
-                    <w:rPr>
-                      <w:rFonts w:ascii="Andalus" w:hAnsi="Andalus" w:cs="Andalus"/>
-                      <w:sz w:val="22"/>
-                      <w:szCs w:val="22"/>
-                    </w:rPr>
-                    <w:t>Daltonize</w:t>
-                  </w:r>
-                  <w:proofErr w:type="spellEnd"/>
-                  <w:r>
-                    <w:rPr>
-                      <w:rFonts w:ascii="Andalus" w:hAnsi="Andalus" w:cs="Andalus"/>
-                      <w:sz w:val="22"/>
-                      <w:szCs w:val="22"/>
-                    </w:rPr>
-                    <w:t xml:space="preserve"> mode - screenshot,</w:t>
+                    <w:t>In Daltonize mode - screenshot,</w:t>
                   </w:r>
                   <w:r>
                     <w:rPr>
@@ -7823,6 +7739,8 @@
       <w:pPr>
         <w:pStyle w:val="Heading3"/>
       </w:pPr>
+      <w:bookmarkStart w:id="5" w:name="_CIE_xy_color"/>
+      <w:bookmarkEnd w:id="5"/>
       <w:r>
         <w:t xml:space="preserve">CIE </w:t>
       </w:r>
@@ -7956,7 +7874,7 @@
                     </pic:cNvPicPr>
                   </pic:nvPicPr>
                   <pic:blipFill rotWithShape="1">
-                    <a:blip r:embed="rId22">
+                    <a:blip r:embed="rId23">
                       <a:extLst>
                         <a:ext uri="{28A0092B-C50C-407E-A947-70E740481C1C}">
                           <a14:useLocalDpi xmlns:a14="http://schemas.microsoft.com/office/drawing/2010/main" val="0"/>
@@ -8022,7 +7940,7 @@
                     </pic:cNvPicPr>
                   </pic:nvPicPr>
                   <pic:blipFill rotWithShape="1">
-                    <a:blip r:embed="rId23">
+                    <a:blip r:embed="rId24">
                       <a:extLst>
                         <a:ext uri="{28A0092B-C50C-407E-A947-70E740481C1C}">
                           <a14:useLocalDpi xmlns:a14="http://schemas.microsoft.com/office/drawing/2010/main" val="0"/>
@@ -8100,7 +8018,7 @@
                     </pic:cNvPicPr>
                   </pic:nvPicPr>
                   <pic:blipFill>
-                    <a:blip r:embed="rId24">
+                    <a:blip r:embed="rId25">
                       <a:extLst>
                         <a:ext uri="{28A0092B-C50C-407E-A947-70E740481C1C}">
                           <a14:useLocalDpi xmlns:a14="http://schemas.microsoft.com/office/drawing/2010/main" val="0"/>
@@ -9135,7 +9053,7 @@
       </w:pPr>
     </w:p>
     <w:sectPr>
-      <w:footerReference w:type="default" r:id="rId25"/>
+      <w:footerReference w:type="default" r:id="rId26"/>
       <w:pgSz w:w="11906" w:h="16838"/>
       <w:pgMar w:top="1440" w:right="1800" w:bottom="1440" w:left="1800" w:header="708" w:footer="708" w:gutter="0"/>
       <w:cols w:space="708"/>
@@ -9219,7 +9137,7 @@
             <w:noProof/>
             <w:rtl/>
           </w:rPr>
-          <w:t>12</w:t>
+          <w:t>13</w:t>
         </w:r>
         <w:r>
           <w:rPr>
@@ -13130,4 +13048,16 @@
   <a:objectDefaults/>
   <a:extraClrSchemeLst/>
 </a:theme>
+</file>
+
+<file path=customXml/item1.xml><?xml version="1.0" encoding="utf-8"?>
+<b:Sources xmlns:b="http://schemas.openxmlformats.org/officeDocument/2006/bibliography" xmlns="http://schemas.openxmlformats.org/officeDocument/2006/bibliography" SelectedStyle="\APA.XSL" StyleName="APA"/>
+</file>
+
+<file path=customXml/itemProps1.xml><?xml version="1.0" encoding="utf-8"?>
+<ds:datastoreItem xmlns:ds="http://schemas.openxmlformats.org/officeDocument/2006/customXml" ds:itemID="{BE42BAAB-9B95-4CEA-9611-95ABEDA89E30}">
+  <ds:schemaRefs>
+    <ds:schemaRef ds:uri="http://schemas.openxmlformats.org/officeDocument/2006/bibliography"/>
+  </ds:schemaRefs>
+</ds:datastoreItem>
 </file>
</xml_diff>

<commit_message>
Added the new function documentation - DaltonizeFolder
</commit_message>
<xml_diff>
--- a/Image Correction For Color Blind/Docs/Project Documentation.docx
+++ b/Image Correction For Color Blind/Docs/Project Documentation.docx
@@ -2628,7 +2628,7 @@
           <v:shape id="_x0000_i1025" type="#_x0000_t75" style="width:63.95pt;height:55.9pt" o:ole="">
             <v:imagedata r:id="rId12" o:title=""/>
           </v:shape>
-          <o:OLEObject Type="Embed" ProgID="Equation.DSMT4" ShapeID="_x0000_i1025" DrawAspect="Content" ObjectID="_1433437758" r:id="rId13"/>
+          <o:OLEObject Type="Embed" ProgID="Equation.DSMT4" ShapeID="_x0000_i1025" DrawAspect="Content" ObjectID="_1433524978" r:id="rId13"/>
         </w:object>
       </w:r>
       <w:r>
@@ -2653,7 +2653,7 @@
           <v:shape id="_x0000_i1026" type="#_x0000_t75" style="width:63.95pt;height:55.9pt" o:ole="">
             <v:imagedata r:id="rId14" o:title=""/>
           </v:shape>
-          <o:OLEObject Type="Embed" ProgID="Equation.DSMT4" ShapeID="_x0000_i1026" DrawAspect="Content" ObjectID="_1433437759" r:id="rId15"/>
+          <o:OLEObject Type="Embed" ProgID="Equation.DSMT4" ShapeID="_x0000_i1026" DrawAspect="Content" ObjectID="_1433524979" r:id="rId15"/>
         </w:object>
       </w:r>
       <w:proofErr w:type="spellStart"/>
@@ -2678,7 +2678,7 @@
           <v:shape id="_x0000_i1027" type="#_x0000_t75" style="width:73.05pt;height:55.9pt" o:ole="">
             <v:imagedata r:id="rId16" o:title=""/>
           </v:shape>
-          <o:OLEObject Type="Embed" ProgID="Equation.DSMT4" ShapeID="_x0000_i1027" DrawAspect="Content" ObjectID="_1433437760" r:id="rId17"/>
+          <o:OLEObject Type="Embed" ProgID="Equation.DSMT4" ShapeID="_x0000_i1027" DrawAspect="Content" ObjectID="_1433524980" r:id="rId17"/>
         </w:object>
       </w:r>
     </w:p>
@@ -4736,12 +4736,10 @@
       <w:pPr>
         <w:bidi w:val="0"/>
       </w:pPr>
-      <w:bookmarkStart w:id="3" w:name="_GoBack"/>
       <w:r>
         <w:t>This code is divided into couple of folders:</w:t>
       </w:r>
     </w:p>
-    <w:bookmarkEnd w:id="3"/>
     <w:p>
       <w:pPr>
         <w:pStyle w:val="ListParagraph"/>
@@ -4911,6 +4909,57 @@
         <w:bidi w:val="0"/>
         <w:jc w:val="center"/>
         <w:rPr>
+          <w:rStyle w:val="BookTitle"/>
+          <w:color w:val="FF0000"/>
+          <w:sz w:val="16"/>
+          <w:szCs w:val="16"/>
+        </w:rPr>
+      </w:pPr>
+      <w:r>
+        <w:rPr>
+          <w:rStyle w:val="BookTitle"/>
+          <w:color w:val="FF0000"/>
+          <w:sz w:val="16"/>
+          <w:szCs w:val="16"/>
+        </w:rPr>
+        <w:t>The project was</w:t>
+      </w:r>
+      <w:r>
+        <w:rPr>
+          <w:rStyle w:val="BookTitle"/>
+          <w:color w:val="FF0000"/>
+          <w:sz w:val="16"/>
+          <w:szCs w:val="16"/>
+        </w:rPr>
+        <w:t xml:space="preserve"> built and tested o</w:t>
+      </w:r>
+      <w:r>
+        <w:rPr>
+          <w:rStyle w:val="BookTitle"/>
+          <w:color w:val="FF0000"/>
+          <w:sz w:val="16"/>
+          <w:szCs w:val="16"/>
+        </w:rPr>
+        <w:t>nly on the "MATLAB R2013a" Ide</w:t>
+      </w:r>
+    </w:p>
+    <w:p>
+      <w:pPr>
+        <w:bidi w:val="0"/>
+        <w:jc w:val="center"/>
+        <w:rPr>
+          <w:rStyle w:val="BookTitle"/>
+          <w:color w:val="FF0000"/>
+          <w:sz w:val="16"/>
+          <w:szCs w:val="16"/>
+        </w:rPr>
+      </w:pPr>
+    </w:p>
+    <w:p>
+      <w:pPr>
+        <w:bidi w:val="0"/>
+        <w:jc w:val="center"/>
+        <w:rPr>
           <w:b/>
           <w:bCs/>
           <w:smallCaps/>
@@ -4920,33 +4969,6 @@
           <w:szCs w:val="16"/>
         </w:rPr>
       </w:pPr>
-      <w:r>
-        <w:rPr>
-          <w:rStyle w:val="BookTitle"/>
-          <w:color w:val="FF0000"/>
-          <w:sz w:val="16"/>
-          <w:szCs w:val="16"/>
-        </w:rPr>
-        <w:t>The project was</w:t>
-      </w:r>
-      <w:r>
-        <w:rPr>
-          <w:rStyle w:val="BookTitle"/>
-          <w:color w:val="FF0000"/>
-          <w:sz w:val="16"/>
-          <w:szCs w:val="16"/>
-        </w:rPr>
-        <w:t xml:space="preserve"> built and tested o</w:t>
-      </w:r>
-      <w:r>
-        <w:rPr>
-          <w:rStyle w:val="BookTitle"/>
-          <w:color w:val="FF0000"/>
-          <w:sz w:val="16"/>
-          <w:szCs w:val="16"/>
-        </w:rPr>
-        <w:t>nly on the "MATLAB R2013a" Ide</w:t>
-      </w:r>
     </w:p>
     <w:p>
       <w:pPr>
@@ -5201,8 +5223,14 @@
         </w:numPr>
         <w:bidi w:val="0"/>
       </w:pPr>
-      <w:r>
-        <w:t xml:space="preserve">Daltonize image for </w:t>
+      <w:proofErr w:type="spellStart"/>
+      <w:r>
+        <w:lastRenderedPageBreak/>
+        <w:t>Daltonize</w:t>
+      </w:r>
+      <w:proofErr w:type="spellEnd"/>
+      <w:r>
+        <w:t xml:space="preserve"> image for </w:t>
       </w:r>
       <w:proofErr w:type="spellStart"/>
       <w:proofErr w:type="gramStart"/>
@@ -5287,6 +5315,25 @@
     <w:p>
       <w:pPr>
         <w:bidi w:val="0"/>
+      </w:pPr>
+    </w:p>
+    <w:p>
+      <w:pPr>
+        <w:pStyle w:val="Heading4"/>
+        <w:bidi w:val="0"/>
+      </w:pPr>
+      <w:proofErr w:type="spellStart"/>
+      <w:r>
+        <w:t>Daltonize</w:t>
+      </w:r>
+      <w:proofErr w:type="spellEnd"/>
+      <w:r>
+        <w:t xml:space="preserve"> function for a group of pictures:</w:t>
+      </w:r>
+    </w:p>
+    <w:p>
+      <w:pPr>
+        <w:bidi w:val="0"/>
         <w:rPr>
           <w:rtl/>
         </w:rPr>
@@ -5294,167 +5341,77 @@
     </w:p>
     <w:p>
       <w:pPr>
-        <w:pStyle w:val="Heading3"/>
-      </w:pPr>
-      <w:r>
-        <w:lastRenderedPageBreak/>
-        <w:t xml:space="preserve">Using the main functions </w:t>
-      </w:r>
-      <w:r>
-        <w:t>manually</w:t>
-      </w:r>
-      <w:r>
-        <w:t>:</w:t>
-      </w:r>
-    </w:p>
-    <w:p>
-      <w:pPr>
-        <w:bidi w:val="0"/>
-        <w:rPr>
-          <w:rtl/>
-        </w:rPr>
-      </w:pPr>
-    </w:p>
-    <w:p>
-      <w:pPr>
-        <w:bidi w:val="0"/>
-        <w:rPr>
-          <w:rtl/>
-        </w:rPr>
-      </w:pPr>
-      <w:r>
-        <w:t>First step is to</w:t>
+        <w:bidi w:val="0"/>
+      </w:pPr>
+      <w:r>
+        <w:t xml:space="preserve">[] = </w:t>
+      </w:r>
+      <w:proofErr w:type="spellStart"/>
+      <w:proofErr w:type="gramStart"/>
+      <w:r>
+        <w:t>DaltonizeFolder</w:t>
+      </w:r>
+      <w:proofErr w:type="spellEnd"/>
+      <w:r>
+        <w:t>(</w:t>
+      </w:r>
+      <w:proofErr w:type="spellStart"/>
+      <w:proofErr w:type="gramEnd"/>
+      <w:r>
+        <w:t>InputFolderPath,OutputFolderPath,ColorBlindType</w:t>
+      </w:r>
+      <w:proofErr w:type="spellEnd"/>
+      <w:r>
+        <w:t>)</w:t>
+      </w:r>
+    </w:p>
+    <w:p>
+      <w:pPr>
+        <w:bidi w:val="0"/>
+      </w:pPr>
+      <w:r>
+        <w:t>A generic function which gets a color blind type and to folder paths.</w:t>
+      </w:r>
+    </w:p>
+    <w:p>
+      <w:pPr>
+        <w:bidi w:val="0"/>
+      </w:pPr>
+      <w:r>
+        <w:t xml:space="preserve">The </w:t>
+      </w:r>
+      <w:bookmarkStart w:id="3" w:name="_GoBack"/>
+      <w:bookmarkEnd w:id="3"/>
+      <w:r>
+        <w:t>function runs</w:t>
+      </w:r>
+      <w:r>
+        <w:t xml:space="preserve"> over all the bmp images in the </w:t>
+      </w:r>
+      <w:proofErr w:type="spellStart"/>
+      <w:r>
+        <w:t>InputFolder</w:t>
+      </w:r>
+      <w:proofErr w:type="spellEnd"/>
+      <w:r>
+        <w:t>.</w:t>
+      </w:r>
+    </w:p>
+    <w:p>
+      <w:pPr>
+        <w:bidi w:val="0"/>
+      </w:pPr>
+      <w:r>
+        <w:t xml:space="preserve">For each image it will save to </w:t>
+      </w:r>
+      <w:r>
+        <w:t>the output</w:t>
       </w:r>
       <w:r>
         <w:t xml:space="preserve"> </w:t>
       </w:r>
       <w:r>
-        <w:t>manually</w:t>
-      </w:r>
-      <w:r>
-        <w:t xml:space="preserve"> add the algorithm folders to the include</w:t>
-      </w:r>
-      <w:r>
-        <w:t>d</w:t>
-      </w:r>
-      <w:r>
-        <w:t xml:space="preserve"> path of </w:t>
-      </w:r>
-      <w:proofErr w:type="spellStart"/>
-      <w:r>
-        <w:t>matlab</w:t>
-      </w:r>
-      <w:proofErr w:type="spellEnd"/>
-      <w:r>
-        <w:t xml:space="preserve"> - You can do it by selecting the folders</w:t>
-      </w:r>
-      <w:r>
-        <w:t xml:space="preserve"> </w:t>
-      </w:r>
-      <w:r>
-        <w:t xml:space="preserve">in the "current folder" window in </w:t>
-      </w:r>
-      <w:proofErr w:type="spellStart"/>
-      <w:r>
-        <w:t>matlab</w:t>
-      </w:r>
-      <w:proofErr w:type="spellEnd"/>
-      <w:r>
-        <w:t xml:space="preserve">, right click on them and select the </w:t>
-      </w:r>
-      <w:r>
-        <w:t>option:</w:t>
-      </w:r>
-      <w:r>
-        <w:t xml:space="preserve"> "Add to Path" -&gt; "Selected folders and subfolders".</w:t>
-      </w:r>
-    </w:p>
-    <w:p>
-      <w:pPr>
-        <w:bidi w:val="0"/>
-      </w:pPr>
-      <w:r>
-        <w:t>Then you can call:</w:t>
-      </w:r>
-    </w:p>
-    <w:p>
-      <w:pPr>
-        <w:pStyle w:val="Heading4"/>
-        <w:bidi w:val="0"/>
-      </w:pPr>
-      <w:proofErr w:type="spellStart"/>
-      <w:r>
-        <w:t>SimulateColorBlindImage</w:t>
-      </w:r>
-      <w:proofErr w:type="spellEnd"/>
-    </w:p>
-    <w:p>
-      <w:pPr>
-        <w:bidi w:val="0"/>
-      </w:pPr>
-      <w:r>
-        <w:t xml:space="preserve"> </w:t>
-      </w:r>
-      <w:proofErr w:type="gramStart"/>
-      <w:r>
-        <w:t xml:space="preserve">[ </w:t>
-      </w:r>
-      <w:proofErr w:type="spellStart"/>
-      <w:r>
-        <w:t>SimulatedImage</w:t>
-      </w:r>
-      <w:proofErr w:type="spellEnd"/>
-      <w:proofErr w:type="gramEnd"/>
-      <w:r>
-        <w:t xml:space="preserve"> ] = </w:t>
-      </w:r>
-      <w:proofErr w:type="spellStart"/>
-      <w:proofErr w:type="gramStart"/>
-      <w:r>
-        <w:t>SimulateColorBlindImage</w:t>
-      </w:r>
-      <w:proofErr w:type="spellEnd"/>
-      <w:r>
-        <w:t>(</w:t>
-      </w:r>
-      <w:proofErr w:type="gramEnd"/>
-      <w:r>
-        <w:t xml:space="preserve"> </w:t>
-      </w:r>
-      <w:proofErr w:type="spellStart"/>
-      <w:r>
-        <w:t>ColorBlindType</w:t>
-      </w:r>
-      <w:proofErr w:type="spellEnd"/>
-      <w:r>
-        <w:t xml:space="preserve"> , </w:t>
-      </w:r>
-      <w:proofErr w:type="spellStart"/>
-      <w:r>
-        <w:t>RGBImage</w:t>
-      </w:r>
-      <w:proofErr w:type="spellEnd"/>
-      <w:r>
-        <w:t xml:space="preserve"> )</w:t>
-      </w:r>
-    </w:p>
-    <w:p>
-      <w:pPr>
-        <w:bidi w:val="0"/>
-      </w:pPr>
-      <w:r>
-        <w:t>A generic function which gets a color blind type and an image</w:t>
-      </w:r>
-    </w:p>
-    <w:p>
-      <w:pPr>
-        <w:bidi w:val="0"/>
-      </w:pPr>
-      <w:r>
-        <w:t>It simulates what the color blind person see</w:t>
-      </w:r>
-      <w:r>
-        <w:t>s</w:t>
+        <w:t>folder 3 images:</w:t>
       </w:r>
     </w:p>
     <w:p>
@@ -5467,6 +5424,352 @@
         <w:bidi w:val="0"/>
       </w:pPr>
       <w:r>
+        <w:t>The simulated image</w:t>
+      </w:r>
+    </w:p>
+    <w:p>
+      <w:pPr>
+        <w:pStyle w:val="ListParagraph"/>
+        <w:numPr>
+          <w:ilvl w:val="0"/>
+          <w:numId w:val="16"/>
+        </w:numPr>
+        <w:bidi w:val="0"/>
+      </w:pPr>
+      <w:r>
+        <w:t xml:space="preserve">The </w:t>
+      </w:r>
+      <w:proofErr w:type="spellStart"/>
+      <w:r>
+        <w:t>daltonized</w:t>
+      </w:r>
+      <w:proofErr w:type="spellEnd"/>
+      <w:r>
+        <w:t xml:space="preserve"> Image</w:t>
+      </w:r>
+    </w:p>
+    <w:p>
+      <w:pPr>
+        <w:pStyle w:val="ListParagraph"/>
+        <w:numPr>
+          <w:ilvl w:val="0"/>
+          <w:numId w:val="16"/>
+        </w:numPr>
+        <w:bidi w:val="0"/>
+      </w:pPr>
+      <w:r>
+        <w:t>The s</w:t>
+      </w:r>
+      <w:r>
+        <w:t xml:space="preserve">imulated </w:t>
+      </w:r>
+      <w:proofErr w:type="spellStart"/>
+      <w:r>
+        <w:t>dalt</w:t>
+      </w:r>
+      <w:r>
+        <w:t>onized</w:t>
+      </w:r>
+      <w:proofErr w:type="spellEnd"/>
+      <w:r>
+        <w:t xml:space="preserve"> image</w:t>
+      </w:r>
+    </w:p>
+    <w:p>
+      <w:pPr>
+        <w:bidi w:val="0"/>
+      </w:pPr>
+      <w:r>
+        <w:t>Input:</w:t>
+      </w:r>
+    </w:p>
+    <w:p>
+      <w:pPr>
+        <w:pStyle w:val="ListParagraph"/>
+        <w:numPr>
+          <w:ilvl w:val="0"/>
+          <w:numId w:val="16"/>
+        </w:numPr>
+        <w:bidi w:val="0"/>
+      </w:pPr>
+      <w:proofErr w:type="spellStart"/>
+      <w:r>
+        <w:t>InputFolderPath</w:t>
+      </w:r>
+      <w:proofErr w:type="spellEnd"/>
+      <w:r>
+        <w:t xml:space="preserve"> </w:t>
+      </w:r>
+      <w:r>
+        <w:t>–</w:t>
+      </w:r>
+      <w:r>
+        <w:t xml:space="preserve"> </w:t>
+      </w:r>
+      <w:r>
+        <w:t>A string which holds the path to the input folder</w:t>
+      </w:r>
+    </w:p>
+    <w:p>
+      <w:pPr>
+        <w:pStyle w:val="ListParagraph"/>
+        <w:numPr>
+          <w:ilvl w:val="0"/>
+          <w:numId w:val="16"/>
+        </w:numPr>
+        <w:bidi w:val="0"/>
+      </w:pPr>
+      <w:proofErr w:type="spellStart"/>
+      <w:r>
+        <w:t>OutputFolderPath</w:t>
+      </w:r>
+      <w:proofErr w:type="spellEnd"/>
+      <w:r>
+        <w:t xml:space="preserve"> – A string which holds the path to the output folder (Should be created before the call to the function)</w:t>
+      </w:r>
+    </w:p>
+    <w:p>
+      <w:pPr>
+        <w:pStyle w:val="ListParagraph"/>
+        <w:numPr>
+          <w:ilvl w:val="0"/>
+          <w:numId w:val="16"/>
+        </w:numPr>
+        <w:bidi w:val="0"/>
+      </w:pPr>
+      <w:proofErr w:type="spellStart"/>
+      <w:r>
+        <w:t>ColorBlindType</w:t>
+      </w:r>
+      <w:proofErr w:type="spellEnd"/>
+      <w:r>
+        <w:t xml:space="preserve"> - 1  for </w:t>
+      </w:r>
+      <w:proofErr w:type="spellStart"/>
+      <w:r>
+        <w:t>protanopes</w:t>
+      </w:r>
+      <w:proofErr w:type="spellEnd"/>
+      <w:r>
+        <w:t xml:space="preserve">, 2  for </w:t>
+      </w:r>
+      <w:proofErr w:type="spellStart"/>
+      <w:r>
+        <w:t>deuteranopes</w:t>
+      </w:r>
+      <w:proofErr w:type="spellEnd"/>
+      <w:r>
+        <w:t xml:space="preserve">, 3 for </w:t>
+      </w:r>
+      <w:proofErr w:type="spellStart"/>
+      <w:r>
+        <w:t>tritanopic</w:t>
+      </w:r>
+      <w:proofErr w:type="spellEnd"/>
+    </w:p>
+    <w:p>
+      <w:pPr>
+        <w:bidi w:val="0"/>
+      </w:pPr>
+    </w:p>
+    <w:p>
+      <w:pPr>
+        <w:bidi w:val="0"/>
+        <w:rPr>
+          <w:rtl/>
+        </w:rPr>
+      </w:pPr>
+    </w:p>
+    <w:p>
+      <w:pPr>
+        <w:bidi w:val="0"/>
+        <w:rPr>
+          <w:rFonts w:asciiTheme="majorHAnsi" w:eastAsiaTheme="majorEastAsia" w:hAnsiTheme="majorHAnsi" w:cstheme="majorBidi"/>
+          <w:b/>
+          <w:bCs/>
+          <w:color w:val="0F6FC6" w:themeColor="accent1"/>
+          <w:szCs w:val="40"/>
+        </w:rPr>
+      </w:pPr>
+      <w:r>
+        <w:br w:type="page"/>
+      </w:r>
+    </w:p>
+    <w:p>
+      <w:pPr>
+        <w:pStyle w:val="Heading3"/>
+      </w:pPr>
+      <w:r>
+        <w:lastRenderedPageBreak/>
+        <w:t xml:space="preserve">Using the main functions </w:t>
+      </w:r>
+      <w:r>
+        <w:t>manually</w:t>
+      </w:r>
+      <w:r>
+        <w:t>:</w:t>
+      </w:r>
+    </w:p>
+    <w:p>
+      <w:pPr>
+        <w:bidi w:val="0"/>
+        <w:rPr>
+          <w:rtl/>
+        </w:rPr>
+      </w:pPr>
+    </w:p>
+    <w:p>
+      <w:pPr>
+        <w:bidi w:val="0"/>
+        <w:rPr>
+          <w:rtl/>
+        </w:rPr>
+      </w:pPr>
+      <w:r>
+        <w:t>First step is to</w:t>
+      </w:r>
+      <w:r>
+        <w:t xml:space="preserve"> </w:t>
+      </w:r>
+      <w:r>
+        <w:t>manually</w:t>
+      </w:r>
+      <w:r>
+        <w:t xml:space="preserve"> add the algorithm folders to the include</w:t>
+      </w:r>
+      <w:r>
+        <w:t>d</w:t>
+      </w:r>
+      <w:r>
+        <w:t xml:space="preserve"> path of </w:t>
+      </w:r>
+      <w:proofErr w:type="spellStart"/>
+      <w:r>
+        <w:t>matlab</w:t>
+      </w:r>
+      <w:proofErr w:type="spellEnd"/>
+      <w:r>
+        <w:t xml:space="preserve"> - You can do it by selecting the folders</w:t>
+      </w:r>
+      <w:r>
+        <w:t xml:space="preserve"> </w:t>
+      </w:r>
+      <w:r>
+        <w:t xml:space="preserve">in the "current folder" window in </w:t>
+      </w:r>
+      <w:proofErr w:type="spellStart"/>
+      <w:r>
+        <w:t>matlab</w:t>
+      </w:r>
+      <w:proofErr w:type="spellEnd"/>
+      <w:r>
+        <w:t xml:space="preserve">, right click on them and select the </w:t>
+      </w:r>
+      <w:r>
+        <w:t>option:</w:t>
+      </w:r>
+      <w:r>
+        <w:t xml:space="preserve"> "Add to Path" -&gt; "Selected folders and subfolders".</w:t>
+      </w:r>
+    </w:p>
+    <w:p>
+      <w:pPr>
+        <w:bidi w:val="0"/>
+      </w:pPr>
+      <w:r>
+        <w:t>Then you can call:</w:t>
+      </w:r>
+    </w:p>
+    <w:p>
+      <w:pPr>
+        <w:pStyle w:val="Heading4"/>
+        <w:bidi w:val="0"/>
+      </w:pPr>
+      <w:proofErr w:type="spellStart"/>
+      <w:r>
+        <w:t>SimulateColorBlindImage</w:t>
+      </w:r>
+      <w:proofErr w:type="spellEnd"/>
+    </w:p>
+    <w:p>
+      <w:pPr>
+        <w:bidi w:val="0"/>
+      </w:pPr>
+      <w:r>
+        <w:t xml:space="preserve"> </w:t>
+      </w:r>
+      <w:proofErr w:type="gramStart"/>
+      <w:r>
+        <w:t xml:space="preserve">[ </w:t>
+      </w:r>
+      <w:proofErr w:type="spellStart"/>
+      <w:r>
+        <w:t>SimulatedImage</w:t>
+      </w:r>
+      <w:proofErr w:type="spellEnd"/>
+      <w:proofErr w:type="gramEnd"/>
+      <w:r>
+        <w:t xml:space="preserve"> ] = </w:t>
+      </w:r>
+      <w:proofErr w:type="spellStart"/>
+      <w:proofErr w:type="gramStart"/>
+      <w:r>
+        <w:t>SimulateColorBlindImage</w:t>
+      </w:r>
+      <w:proofErr w:type="spellEnd"/>
+      <w:r>
+        <w:t>(</w:t>
+      </w:r>
+      <w:proofErr w:type="gramEnd"/>
+      <w:r>
+        <w:t xml:space="preserve"> </w:t>
+      </w:r>
+      <w:proofErr w:type="spellStart"/>
+      <w:r>
+        <w:t>ColorBlindType</w:t>
+      </w:r>
+      <w:proofErr w:type="spellEnd"/>
+      <w:r>
+        <w:t xml:space="preserve"> , </w:t>
+      </w:r>
+      <w:proofErr w:type="spellStart"/>
+      <w:r>
+        <w:t>RGBImage</w:t>
+      </w:r>
+      <w:proofErr w:type="spellEnd"/>
+      <w:r>
+        <w:t xml:space="preserve"> )</w:t>
+      </w:r>
+    </w:p>
+    <w:p>
+      <w:pPr>
+        <w:bidi w:val="0"/>
+      </w:pPr>
+      <w:r>
+        <w:t>A generic function which gets a color blind type and an image</w:t>
+      </w:r>
+    </w:p>
+    <w:p>
+      <w:pPr>
+        <w:bidi w:val="0"/>
+      </w:pPr>
+      <w:r>
+        <w:t>It simulates what the color blind person see</w:t>
+      </w:r>
+      <w:r>
+        <w:t>s</w:t>
+      </w:r>
+    </w:p>
+    <w:p>
+      <w:pPr>
+        <w:pStyle w:val="ListParagraph"/>
+        <w:numPr>
+          <w:ilvl w:val="0"/>
+          <w:numId w:val="16"/>
+        </w:numPr>
+        <w:bidi w:val="0"/>
+      </w:pPr>
+      <w:r>
         <w:t>Input:</w:t>
       </w:r>
     </w:p>
@@ -5824,6 +6127,14 @@
       </w:r>
       <w:r>
         <w:t>ing the other output parameters</w:t>
+      </w:r>
+    </w:p>
+    <w:p>
+      <w:pPr>
+        <w:bidi w:val="0"/>
+      </w:pPr>
+      <w:r>
+        <w:br w:type="page"/>
       </w:r>
     </w:p>
     <w:p>
@@ -7009,7 +7320,25 @@
                       <w:sz w:val="22"/>
                       <w:szCs w:val="22"/>
                     </w:rPr>
-                    <w:t xml:space="preserve">In Daltonize mode - </w:t>
+                    <w:t xml:space="preserve">In </w:t>
+                  </w:r>
+                  <w:proofErr w:type="spellStart"/>
+                  <w:r>
+                    <w:rPr>
+                      <w:rFonts w:ascii="Andalus" w:hAnsi="Andalus" w:cs="Andalus"/>
+                      <w:sz w:val="22"/>
+                      <w:szCs w:val="22"/>
+                    </w:rPr>
+                    <w:t>Daltonize</w:t>
+                  </w:r>
+                  <w:proofErr w:type="spellEnd"/>
+                  <w:r>
+                    <w:rPr>
+                      <w:rFonts w:ascii="Andalus" w:hAnsi="Andalus" w:cs="Andalus"/>
+                      <w:sz w:val="22"/>
+                      <w:szCs w:val="22"/>
+                    </w:rPr>
+                    <w:t xml:space="preserve"> mode - </w:t>
                   </w:r>
                   <w:proofErr w:type="spellStart"/>
                   <w:r>
@@ -13055,7 +13384,7 @@
 </file>
 
 <file path=customXml/itemProps1.xml><?xml version="1.0" encoding="utf-8"?>
-<ds:datastoreItem xmlns:ds="http://schemas.openxmlformats.org/officeDocument/2006/customXml" ds:itemID="{BE42BAAB-9B95-4CEA-9611-95ABEDA89E30}">
+<ds:datastoreItem xmlns:ds="http://schemas.openxmlformats.org/officeDocument/2006/customXml" ds:itemID="{6FDF3643-9AA5-4E8C-B106-EC095E84AD9F}">
   <ds:schemaRefs>
     <ds:schemaRef ds:uri="http://schemas.openxmlformats.org/officeDocument/2006/bibliography"/>
   </ds:schemaRefs>

</xml_diff>

<commit_message>
add function [  ] = DaltonizeFolder( ColorBlindType ) 	A function which gets a color blind type. 	The function run over all the bmp images in the "Data/Input Images/". 	For each image it will save in "Data/Output/" folder 3 images: 	The simulated image, The daltonized Image and the simulated daltonized image.     Input:         ColorBlindType:             		1 for protanopes 		2 for deuteranopes 		3 for tritanopic
</commit_message>
<xml_diff>
--- a/Image Correction For Color Blind/Docs/Project Documentation.docx
+++ b/Image Correction For Color Blind/Docs/Project Documentation.docx
@@ -2625,10 +2625,10 @@
             <v:path o:extrusionok="f" gradientshapeok="t" o:connecttype="rect"/>
             <o:lock v:ext="edit" aspectratio="t"/>
           </v:shapetype>
-          <v:shape id="_x0000_i1025" type="#_x0000_t75" style="width:63.95pt;height:55.9pt" o:ole="">
+          <v:shape id="_x0000_i1025" type="#_x0000_t75" style="width:63.65pt;height:56.1pt" o:ole="">
             <v:imagedata r:id="rId12" o:title=""/>
           </v:shape>
-          <o:OLEObject Type="Embed" ProgID="Equation.DSMT4" ShapeID="_x0000_i1025" DrawAspect="Content" ObjectID="_1433524978" r:id="rId13"/>
+          <o:OLEObject Type="Embed" ProgID="Equation.DSMT4" ShapeID="_x0000_i1025" DrawAspect="Content" ObjectID="_1433532744" r:id="rId13"/>
         </w:object>
       </w:r>
       <w:r>
@@ -2650,10 +2650,10 @@
           <w:position w:val="-50"/>
         </w:rPr>
         <w:object w:dxaOrig="1280" w:dyaOrig="1120">
-          <v:shape id="_x0000_i1026" type="#_x0000_t75" style="width:63.95pt;height:55.9pt" o:ole="">
+          <v:shape id="_x0000_i1026" type="#_x0000_t75" style="width:63.65pt;height:56.1pt" o:ole="">
             <v:imagedata r:id="rId14" o:title=""/>
           </v:shape>
-          <o:OLEObject Type="Embed" ProgID="Equation.DSMT4" ShapeID="_x0000_i1026" DrawAspect="Content" ObjectID="_1433524979" r:id="rId15"/>
+          <o:OLEObject Type="Embed" ProgID="Equation.DSMT4" ShapeID="_x0000_i1026" DrawAspect="Content" ObjectID="_1433532745" r:id="rId15"/>
         </w:object>
       </w:r>
       <w:proofErr w:type="spellStart"/>
@@ -2675,10 +2675,10 @@
           <w:position w:val="-50"/>
         </w:rPr>
         <w:object w:dxaOrig="1460" w:dyaOrig="1120">
-          <v:shape id="_x0000_i1027" type="#_x0000_t75" style="width:73.05pt;height:55.9pt" o:ole="">
+          <v:shape id="_x0000_i1027" type="#_x0000_t75" style="width:72.85pt;height:56.1pt" o:ole="">
             <v:imagedata r:id="rId16" o:title=""/>
           </v:shape>
-          <o:OLEObject Type="Embed" ProgID="Equation.DSMT4" ShapeID="_x0000_i1027" DrawAspect="Content" ObjectID="_1433524980" r:id="rId17"/>
+          <o:OLEObject Type="Embed" ProgID="Equation.DSMT4" ShapeID="_x0000_i1027" DrawAspect="Content" ObjectID="_1433532746" r:id="rId17"/>
         </w:object>
       </w:r>
     </w:p>
@@ -5358,7 +5358,7 @@
       <w:proofErr w:type="spellStart"/>
       <w:proofErr w:type="gramEnd"/>
       <w:r>
-        <w:t>InputFolderPath,OutputFolderPath,ColorBlindType</w:t>
+        <w:t>ColorBlindType</w:t>
       </w:r>
       <w:proofErr w:type="spellEnd"/>
       <w:r>
@@ -5369,49 +5369,49 @@
       <w:pPr>
         <w:bidi w:val="0"/>
       </w:pPr>
-      <w:r>
-        <w:t>A generic function which gets a color blind type and to folder paths.</w:t>
-      </w:r>
-    </w:p>
-    <w:p>
-      <w:pPr>
-        <w:bidi w:val="0"/>
-      </w:pPr>
+      <w:proofErr w:type="gramStart"/>
+      <w:r>
+        <w:t>A function which gets a color blind type.</w:t>
+      </w:r>
+      <w:proofErr w:type="gramEnd"/>
+      <w:r>
+        <w:t xml:space="preserve"> </w:t>
+      </w:r>
       <w:r>
         <w:t xml:space="preserve">The </w:t>
       </w:r>
-      <w:bookmarkStart w:id="3" w:name="_GoBack"/>
-      <w:bookmarkEnd w:id="3"/>
-      <w:r>
-        <w:t>function runs</w:t>
-      </w:r>
-      <w:r>
-        <w:t xml:space="preserve"> over all the bmp images in the </w:t>
-      </w:r>
-      <w:proofErr w:type="spellStart"/>
-      <w:r>
-        <w:t>InputFolder</w:t>
-      </w:r>
-      <w:proofErr w:type="spellEnd"/>
-      <w:r>
-        <w:t>.</w:t>
-      </w:r>
-    </w:p>
-    <w:p>
-      <w:pPr>
-        <w:bidi w:val="0"/>
-      </w:pPr>
-      <w:r>
-        <w:t xml:space="preserve">For each image it will save to </w:t>
-      </w:r>
-      <w:r>
-        <w:t>the output</w:t>
-      </w:r>
-      <w:r>
-        <w:t xml:space="preserve"> </w:t>
-      </w:r>
-      <w:r>
-        <w:t>folder 3 images:</w:t>
+      <w:proofErr w:type="gramStart"/>
+      <w:r>
+        <w:t>function run</w:t>
+      </w:r>
+      <w:proofErr w:type="gramEnd"/>
+      <w:r>
+        <w:t xml:space="preserve"> over all the bmp images </w:t>
+      </w:r>
+    </w:p>
+    <w:p>
+      <w:pPr>
+        <w:bidi w:val="0"/>
+      </w:pPr>
+      <w:proofErr w:type="gramStart"/>
+      <w:r>
+        <w:t>in</w:t>
+      </w:r>
+      <w:proofErr w:type="gramEnd"/>
+      <w:r>
+        <w:t xml:space="preserve"> the "Data/Input Images/".For each image </w:t>
+      </w:r>
+      <w:r>
+        <w:t xml:space="preserve">, </w:t>
+      </w:r>
+      <w:r>
+        <w:t>it wi</w:t>
+      </w:r>
+      <w:r>
+        <w:t xml:space="preserve">ll save in "Data/Output/" </w:t>
+      </w:r>
+      <w:r>
+        <w:t xml:space="preserve"> 3 images: </w:t>
       </w:r>
     </w:p>
     <w:p>
@@ -5424,7 +5424,7 @@
         <w:bidi w:val="0"/>
       </w:pPr>
       <w:r>
-        <w:t>The simulated image</w:t>
+        <w:t xml:space="preserve">The simulated image, </w:t>
       </w:r>
     </w:p>
     <w:p>
@@ -5445,7 +5445,7 @@
       </w:r>
       <w:proofErr w:type="spellEnd"/>
       <w:r>
-        <w:t xml:space="preserve"> Image</w:t>
+        <w:t xml:space="preserve"> Image </w:t>
       </w:r>
     </w:p>
     <w:p>
@@ -5458,21 +5458,18 @@
         <w:bidi w:val="0"/>
       </w:pPr>
       <w:r>
-        <w:t>The s</w:t>
-      </w:r>
-      <w:r>
-        <w:t xml:space="preserve">imulated </w:t>
-      </w:r>
-      <w:proofErr w:type="spellStart"/>
-      <w:r>
-        <w:t>dalt</w:t>
-      </w:r>
-      <w:r>
-        <w:t>onized</w:t>
-      </w:r>
-      <w:proofErr w:type="spellEnd"/>
-      <w:r>
-        <w:t xml:space="preserve"> image</w:t>
+        <w:t>T</w:t>
+      </w:r>
+      <w:r>
+        <w:t xml:space="preserve">he simulated </w:t>
+      </w:r>
+      <w:proofErr w:type="spellStart"/>
+      <w:r>
+        <w:t>daltonized</w:t>
+      </w:r>
+      <w:proofErr w:type="spellEnd"/>
+      <w:r>
+        <w:t xml:space="preserve"> image.</w:t>
       </w:r>
     </w:p>
     <w:p>
@@ -5482,6 +5479,25 @@
       <w:r>
         <w:t>Input:</w:t>
       </w:r>
+    </w:p>
+    <w:p>
+      <w:pPr>
+        <w:bidi w:val="0"/>
+        <w:ind w:firstLine="720"/>
+      </w:pPr>
+      <w:proofErr w:type="spellStart"/>
+      <w:proofErr w:type="gramStart"/>
+      <w:r>
+        <w:t>ColorBlindType</w:t>
+      </w:r>
+      <w:proofErr w:type="spellEnd"/>
+      <w:r>
+        <w:t xml:space="preserve"> </w:t>
+      </w:r>
+      <w:r>
+        <w:t>:</w:t>
+      </w:r>
+      <w:proofErr w:type="gramEnd"/>
     </w:p>
     <w:p>
       <w:pPr>
@@ -5492,22 +5508,27 @@
         </w:numPr>
         <w:bidi w:val="0"/>
       </w:pPr>
-      <w:proofErr w:type="spellStart"/>
-      <w:r>
-        <w:t>InputFolderPath</w:t>
-      </w:r>
-      <w:proofErr w:type="spellEnd"/>
       <w:r>
         <w:t xml:space="preserve"> </w:t>
       </w:r>
-      <w:r>
-        <w:t>–</w:t>
-      </w:r>
+      <w:proofErr w:type="gramStart"/>
+      <w:r>
+        <w:t>1  for</w:t>
+      </w:r>
+      <w:proofErr w:type="gramEnd"/>
       <w:r>
         <w:t xml:space="preserve"> </w:t>
       </w:r>
-      <w:r>
-        <w:t>A string which holds the path to the input folder</w:t>
+      <w:proofErr w:type="spellStart"/>
+      <w:r>
+        <w:t>protanopes</w:t>
+      </w:r>
+      <w:proofErr w:type="spellEnd"/>
+      <w:r>
+        <w:t>.</w:t>
+      </w:r>
+      <w:r>
+        <w:t xml:space="preserve"> </w:t>
       </w:r>
     </w:p>
     <w:p>
@@ -5519,13 +5540,24 @@
         </w:numPr>
         <w:bidi w:val="0"/>
       </w:pPr>
-      <w:proofErr w:type="spellStart"/>
-      <w:r>
-        <w:t>OutputFolderPath</w:t>
-      </w:r>
-      <w:proofErr w:type="spellEnd"/>
-      <w:r>
-        <w:t xml:space="preserve"> – A string which holds the path to the output folder (Should be created before the call to the function)</w:t>
+      <w:proofErr w:type="gramStart"/>
+      <w:r>
+        <w:t>2  for</w:t>
+      </w:r>
+      <w:proofErr w:type="gramEnd"/>
+      <w:r>
+        <w:t xml:space="preserve"> </w:t>
+      </w:r>
+      <w:proofErr w:type="spellStart"/>
+      <w:r>
+        <w:t>deuteranopes</w:t>
+      </w:r>
+      <w:proofErr w:type="spellEnd"/>
+      <w:r>
+        <w:t>.</w:t>
+      </w:r>
+      <w:r>
+        <w:t xml:space="preserve"> </w:t>
       </w:r>
     </w:p>
     <w:p>
@@ -5537,48 +5569,17 @@
         </w:numPr>
         <w:bidi w:val="0"/>
       </w:pPr>
-      <w:proofErr w:type="spellStart"/>
-      <w:r>
-        <w:t>ColorBlindType</w:t>
-      </w:r>
-      <w:proofErr w:type="spellEnd"/>
-      <w:r>
-        <w:t xml:space="preserve"> - 1  for </w:t>
-      </w:r>
-      <w:proofErr w:type="spellStart"/>
-      <w:r>
-        <w:t>protanopes</w:t>
-      </w:r>
-      <w:proofErr w:type="spellEnd"/>
-      <w:r>
-        <w:t xml:space="preserve">, 2  for </w:t>
-      </w:r>
-      <w:proofErr w:type="spellStart"/>
-      <w:r>
-        <w:t>deuteranopes</w:t>
-      </w:r>
-      <w:proofErr w:type="spellEnd"/>
-      <w:r>
-        <w:t xml:space="preserve">, 3 for </w:t>
+      <w:r>
+        <w:t xml:space="preserve">3 for </w:t>
       </w:r>
       <w:proofErr w:type="spellStart"/>
       <w:r>
         <w:t>tritanopic</w:t>
       </w:r>
       <w:proofErr w:type="spellEnd"/>
-    </w:p>
-    <w:p>
-      <w:pPr>
-        <w:bidi w:val="0"/>
-      </w:pPr>
-    </w:p>
-    <w:p>
-      <w:pPr>
-        <w:bidi w:val="0"/>
-        <w:rPr>
-          <w:rtl/>
-        </w:rPr>
-      </w:pPr>
+      <w:r>
+        <w:t>.</w:t>
+      </w:r>
     </w:p>
     <w:p>
       <w:pPr>
@@ -5591,16 +5592,14 @@
           <w:szCs w:val="40"/>
         </w:rPr>
       </w:pPr>
-      <w:r>
-        <w:br w:type="page"/>
-      </w:r>
+      <w:bookmarkStart w:id="3" w:name="_GoBack"/>
+      <w:bookmarkEnd w:id="3"/>
     </w:p>
     <w:p>
       <w:pPr>
         <w:pStyle w:val="Heading3"/>
       </w:pPr>
       <w:r>
-        <w:lastRenderedPageBreak/>
         <w:t xml:space="preserve">Using the main functions </w:t>
       </w:r>
       <w:r>
@@ -5889,6 +5888,7 @@
       </w:pPr>
       <w:proofErr w:type="spellStart"/>
       <w:r>
+        <w:lastRenderedPageBreak/>
         <w:t>ColorBlindFix</w:t>
       </w:r>
       <w:proofErr w:type="spellEnd"/>
@@ -6121,12 +6121,28 @@
     <w:p>
       <w:pPr>
         <w:bidi w:val="0"/>
-      </w:pPr>
-      <w:r>
-        <w:t xml:space="preserve"> ! A normal user should only use the first output parameter, ignor</w:t>
+        <w:rPr>
+          <w:rFonts w:hint="cs"/>
+          <w:rtl/>
+        </w:rPr>
+      </w:pPr>
+      <w:r>
+        <w:t xml:space="preserve"> ! A user should only use the first output parameter, ignor</w:t>
       </w:r>
       <w:r>
         <w:t>ing the other output parameters</w:t>
+      </w:r>
+      <w:r>
+        <w:t xml:space="preserve"> that are </w:t>
+      </w:r>
+      <w:r>
+        <w:t xml:space="preserve">used by </w:t>
+      </w:r>
+      <w:r>
+        <w:t>developer</w:t>
+      </w:r>
+      <w:r>
+        <w:t>s</w:t>
       </w:r>
     </w:p>
     <w:p>
@@ -13384,7 +13400,7 @@
 </file>
 
 <file path=customXml/itemProps1.xml><?xml version="1.0" encoding="utf-8"?>
-<ds:datastoreItem xmlns:ds="http://schemas.openxmlformats.org/officeDocument/2006/customXml" ds:itemID="{6FDF3643-9AA5-4E8C-B106-EC095E84AD9F}">
+<ds:datastoreItem xmlns:ds="http://schemas.openxmlformats.org/officeDocument/2006/customXml" ds:itemID="{80DB604C-FE5C-4E3B-8C51-281C254A7222}">
   <ds:schemaRefs>
     <ds:schemaRef ds:uri="http://schemas.openxmlformats.org/officeDocument/2006/bibliography"/>
   </ds:schemaRefs>

</xml_diff>